<commit_message>
Added doc folder for documentation of git and project
</commit_message>
<xml_diff>
--- a/docs/git.docx
+++ b/docs/git.docx
@@ -502,15 +502,81 @@
       </w:pPr>
       <w:r>
         <w:rPr>
-          <w:lang w:val="en-US"/>
-        </w:rPr>
-        <w:t>Git commit</w:t>
-      </w:r>
-      <w:r>
-        <w:rPr>
+          <w:b/>
+          <w:bCs/>
+          <w:lang w:val="en-US"/>
+        </w:rPr>
+        <w:t>g</w:t>
+      </w:r>
+      <w:r>
+        <w:rPr>
+          <w:b/>
+          <w:bCs/>
+          <w:lang w:val="en-US"/>
+        </w:rPr>
+        <w:t>it commit</w:t>
+      </w:r>
+      <w:r>
+        <w:rPr>
+          <w:b/>
+          <w:bCs/>
           <w:lang w:val="en-US"/>
         </w:rPr>
         <w:t xml:space="preserve"> – m “Added docs folder and files”</w:t>
+      </w:r>
+    </w:p>
+    <w:p>
+      <w:pPr>
+        <w:rPr>
+          <w:b/>
+          <w:bCs/>
+          <w:lang w:val="en-US"/>
+        </w:rPr>
+      </w:pPr>
+      <w:r>
+        <w:rPr>
+          <w:lang w:val="en-US"/>
+        </w:rPr>
+        <w:t xml:space="preserve">After committing status will tell you that your local is ahead with extra commit and your github is pending the latest commit so need to </w:t>
+      </w:r>
+      <w:r>
+        <w:rPr>
+          <w:b/>
+          <w:bCs/>
+          <w:lang w:val="en-US"/>
+        </w:rPr>
+        <w:t>git push</w:t>
+      </w:r>
+      <w:r>
+        <w:rPr>
+          <w:b/>
+          <w:bCs/>
+          <w:lang w:val="en-US"/>
+        </w:rPr>
+        <w:t xml:space="preserve"> at remote (guthub repo)</w:t>
+      </w:r>
+    </w:p>
+    <w:p>
+      <w:pPr>
+        <w:rPr>
+          <w:lang w:val="en-US"/>
+        </w:rPr>
+      </w:pPr>
+      <w:r>
+        <w:rPr>
+          <w:b/>
+          <w:bCs/>
+          <w:lang w:val="en-US"/>
+        </w:rPr>
+        <w:t>g</w:t>
+      </w:r>
+      <w:r>
+        <w:rPr>
+          <w:b/>
+          <w:bCs/>
+          <w:lang w:val="en-US"/>
+        </w:rPr>
+        <w:t>it push origin main  (Copy from local to github)</w:t>
       </w:r>
     </w:p>
     <w:sectPr>

</xml_diff>